<commit_message>
90% completion of project plan and edited the project plan help document. Need to add tables and final year plan of work in the projectplan
</commit_message>
<xml_diff>
--- a/Word Documents/Project Plan Help.docx
+++ b/Word Documents/Project Plan Help.docx
@@ -11,6 +11,8 @@
         <w:spacing w:after="240" w:line="340" w:lineRule="atLeast"/>
         <w:rPr>
           <w:rFonts w:ascii="Times" w:hAnsi="Times" w:cs="Times"/>
+          <w:sz w:val="30"/>
+          <w:szCs w:val="30"/>
           <w:lang w:val="en-US"/>
         </w:rPr>
       </w:pPr>
@@ -34,27 +36,7 @@
           <w:szCs w:val="30"/>
           <w:lang w:val="en-US"/>
         </w:rPr>
-        <w:t xml:space="preserve">The Plan should outline the aims, objectives and </w:t>
-      </w:r>
-      <w:proofErr w:type="gramStart"/>
-      <w:r>
-        <w:rPr>
-          <w:rFonts w:ascii="Times" w:hAnsi="Times" w:cs="Times"/>
-          <w:sz w:val="30"/>
-          <w:szCs w:val="30"/>
-          <w:lang w:val="en-US"/>
-        </w:rPr>
-        <w:t>a detailed requirements</w:t>
-      </w:r>
-      <w:proofErr w:type="gramEnd"/>
-      <w:r>
-        <w:rPr>
-          <w:rFonts w:ascii="Times" w:hAnsi="Times" w:cs="Times"/>
-          <w:sz w:val="30"/>
-          <w:szCs w:val="30"/>
-          <w:lang w:val="en-US"/>
-        </w:rPr>
-        <w:t xml:space="preserve"> for your project. It should be about 1,500 words in length, and typically around five to seven pages long (these are rough guidelines). The assessment of the Project Plan will take account of the items listed below. </w:t>
+        <w:t xml:space="preserve">The Plan should outline the aims, objectives and a detailed requirements for your project. It should be about 1,500 words in length, and typically around five to seven pages long (these are rough guidelines). The assessment of the Project Plan will take account of the items listed below. </w:t>
       </w:r>
     </w:p>
     <w:p>
@@ -65,78 +47,38 @@
         <w:adjustRightInd w:val="0"/>
         <w:spacing w:after="240" w:line="340" w:lineRule="atLeast"/>
         <w:rPr>
-          <w:rFonts w:ascii="Times" w:hAnsi="Times" w:cs="Times"/>
+          <w:rFonts w:cs="Times"/>
+          <w:sz w:val="21"/>
           <w:lang w:val="en-US"/>
         </w:rPr>
       </w:pPr>
       <w:r>
         <w:rPr>
-          <w:rFonts w:ascii="Times" w:hAnsi="Times" w:cs="Times"/>
-          <w:sz w:val="30"/>
-          <w:szCs w:val="30"/>
-          <w:lang w:val="en-US"/>
-        </w:rPr>
-        <w:t xml:space="preserve">Note that the objectives should focus on your own actual work, and not the assessment deliverables! For example, an objective might be to produce a short written account of optimizing parallel processors, or to present </w:t>
-      </w:r>
-      <w:proofErr w:type="gramStart"/>
-      <w:r>
-        <w:rPr>
-          <w:rFonts w:ascii="Times" w:hAnsi="Times" w:cs="Times"/>
-          <w:sz w:val="30"/>
-          <w:szCs w:val="30"/>
-          <w:lang w:val="en-US"/>
-        </w:rPr>
-        <w:t>a structured requirements</w:t>
-      </w:r>
-      <w:proofErr w:type="gramEnd"/>
-      <w:r>
-        <w:rPr>
-          <w:rFonts w:ascii="Times" w:hAnsi="Times" w:cs="Times"/>
-          <w:sz w:val="30"/>
-          <w:szCs w:val="30"/>
-          <w:lang w:val="en-US"/>
-        </w:rPr>
-        <w:t xml:space="preserve"> for a hotel man- </w:t>
-      </w:r>
-      <w:proofErr w:type="spellStart"/>
-      <w:r>
-        <w:rPr>
-          <w:rFonts w:ascii="Times" w:hAnsi="Times" w:cs="Times"/>
-          <w:sz w:val="30"/>
-          <w:szCs w:val="30"/>
-          <w:lang w:val="en-US"/>
-        </w:rPr>
-        <w:t>agement</w:t>
-      </w:r>
-      <w:proofErr w:type="spellEnd"/>
-      <w:r>
-        <w:rPr>
-          <w:rFonts w:ascii="Times" w:hAnsi="Times" w:cs="Times"/>
-          <w:sz w:val="30"/>
-          <w:szCs w:val="30"/>
-          <w:lang w:val="en-US"/>
-        </w:rPr>
-        <w:t xml:space="preserve"> system, but </w:t>
-      </w:r>
-      <w:r>
-        <w:rPr>
-          <w:rFonts w:ascii="Times" w:hAnsi="Times" w:cs="Times"/>
+          <w:rFonts w:cs="Times"/>
           <w:i/>
           <w:iCs/>
-          <w:sz w:val="30"/>
-          <w:szCs w:val="30"/>
-          <w:lang w:val="en-US"/>
-        </w:rPr>
-        <w:t xml:space="preserve">must not </w:t>
-      </w:r>
-      <w:r>
-        <w:rPr>
-          <w:rFonts w:ascii="Times" w:hAnsi="Times" w:cs="Times"/>
-          <w:sz w:val="30"/>
-          <w:szCs w:val="30"/>
-          <w:lang w:val="en-US"/>
-        </w:rPr>
-        <w:t xml:space="preserve">state “produce an interim report” as a project objective (but such details may form part of Planning and Timescales). </w:t>
+          <w:szCs w:val="30"/>
+          <w:highlight w:val="yellow"/>
+          <w:lang w:val="en-US"/>
+        </w:rPr>
+        <w:t xml:space="preserve">Aims </w:t>
+      </w:r>
+      <w:r>
+        <w:rPr>
+          <w:rFonts w:cs="Times"/>
+          <w:szCs w:val="30"/>
+          <w:highlight w:val="yellow"/>
+          <w:lang w:val="en-US"/>
+        </w:rPr>
+        <w:t>describe the broad purposes of the project, and state in general terms what you are setting out to do.</w:t>
+      </w:r>
+      <w:r>
+        <w:rPr>
+          <w:rFonts w:cs="Times"/>
+          <w:szCs w:val="30"/>
+          <w:lang w:val="en-US"/>
+        </w:rPr>
+        <w:t xml:space="preserve"> </w:t>
       </w:r>
     </w:p>
     <w:p>
@@ -147,6 +89,93 @@
         <w:adjustRightInd w:val="0"/>
         <w:spacing w:after="240" w:line="340" w:lineRule="atLeast"/>
         <w:rPr>
+          <w:rFonts w:cs="Times"/>
+          <w:sz w:val="22"/>
+          <w:lang w:val="en-US"/>
+        </w:rPr>
+      </w:pPr>
+      <w:r>
+        <w:rPr>
+          <w:rFonts w:cs="Times"/>
+          <w:i/>
+          <w:iCs/>
+          <w:sz w:val="28"/>
+          <w:szCs w:val="30"/>
+          <w:highlight w:val="yellow"/>
+          <w:lang w:val="en-US"/>
+        </w:rPr>
+        <w:t xml:space="preserve">Objectives </w:t>
+      </w:r>
+      <w:r>
+        <w:rPr>
+          <w:rFonts w:cs="Times"/>
+          <w:sz w:val="28"/>
+          <w:szCs w:val="30"/>
+          <w:highlight w:val="yellow"/>
+          <w:lang w:val="en-US"/>
+        </w:rPr>
+        <w:t>describe concretely how the aims are going to be met; it should be possible to assess concretely/quantitatively whether or not the (list of) project objectives have been achieved.</w:t>
+      </w:r>
+      <w:r>
+        <w:rPr>
+          <w:rFonts w:cs="Times"/>
+          <w:sz w:val="28"/>
+          <w:szCs w:val="30"/>
+          <w:lang w:val="en-US"/>
+        </w:rPr>
+        <w:t xml:space="preserve"> </w:t>
+      </w:r>
+    </w:p>
+    <w:p>
+      <w:pPr>
+        <w:widowControl w:val="0"/>
+        <w:autoSpaceDE w:val="0"/>
+        <w:autoSpaceDN w:val="0"/>
+        <w:adjustRightInd w:val="0"/>
+        <w:spacing w:after="240" w:line="340" w:lineRule="atLeast"/>
+        <w:rPr>
+          <w:rFonts w:ascii="Times" w:hAnsi="Times" w:cs="Times"/>
+          <w:lang w:val="en-US"/>
+        </w:rPr>
+      </w:pPr>
+      <w:r>
+        <w:rPr>
+          <w:rFonts w:ascii="Times" w:hAnsi="Times" w:cs="Times"/>
+          <w:sz w:val="30"/>
+          <w:szCs w:val="30"/>
+          <w:lang w:val="en-US"/>
+        </w:rPr>
+        <w:t xml:space="preserve">Note that the objectives should focus on your own actual work, and not the assessment deliverables! For example, an objective might be to produce a short written account of optimizing parallel processors, or to present a structured requirements for a hotel man- agement system, but </w:t>
+      </w:r>
+      <w:r>
+        <w:rPr>
+          <w:rFonts w:ascii="Times" w:hAnsi="Times" w:cs="Times"/>
+          <w:i/>
+          <w:iCs/>
+          <w:sz w:val="30"/>
+          <w:szCs w:val="30"/>
+          <w:lang w:val="en-US"/>
+        </w:rPr>
+        <w:t xml:space="preserve">must not </w:t>
+      </w:r>
+      <w:r>
+        <w:rPr>
+          <w:rFonts w:ascii="Times" w:hAnsi="Times" w:cs="Times"/>
+          <w:sz w:val="30"/>
+          <w:szCs w:val="30"/>
+          <w:lang w:val="en-US"/>
+        </w:rPr>
+        <w:t xml:space="preserve">state “produce an interim report” as a project objective (but such details may form part of Planning and Timescales). </w:t>
+      </w:r>
+    </w:p>
+    <w:p>
+      <w:pPr>
+        <w:widowControl w:val="0"/>
+        <w:autoSpaceDE w:val="0"/>
+        <w:autoSpaceDN w:val="0"/>
+        <w:adjustRightInd w:val="0"/>
+        <w:spacing w:after="240" w:line="340" w:lineRule="atLeast"/>
+        <w:rPr>
           <w:rFonts w:ascii="Times" w:hAnsi="Times" w:cs="Times"/>
           <w:lang w:val="en-US"/>
         </w:rPr>
@@ -197,7 +226,7 @@
         <w:rPr>
           <w:rFonts w:ascii="Times" w:hAnsi="Times" w:cs="Times"/>
           <w:noProof/>
-          <w:lang w:val="en-US"/>
+          <w:lang w:eastAsia="en-GB"/>
         </w:rPr>
         <w:drawing>
           <wp:inline distT="0" distB="0" distL="0" distR="0" wp14:anchorId="26ECD8E7" wp14:editId="6749E843">
@@ -270,8 +299,6 @@
         </w:rPr>
         <w:t xml:space="preserve">5 </w:t>
       </w:r>
-      <w:bookmarkStart w:id="0" w:name="_GoBack"/>
-      <w:bookmarkEnd w:id="0"/>
     </w:p>
     <w:p>
       <w:pPr>
@@ -303,27 +330,7 @@
           <w:szCs w:val="30"/>
           <w:lang w:val="en-US"/>
         </w:rPr>
-        <w:t xml:space="preserve">Your plan must also include </w:t>
-      </w:r>
-      <w:proofErr w:type="gramStart"/>
-      <w:r>
-        <w:rPr>
-          <w:rFonts w:ascii="Times" w:hAnsi="Times" w:cs="Times"/>
-          <w:sz w:val="30"/>
-          <w:szCs w:val="30"/>
-          <w:lang w:val="en-US"/>
-        </w:rPr>
-        <w:t>a detailed software requirements</w:t>
-      </w:r>
-      <w:proofErr w:type="gramEnd"/>
-      <w:r>
-        <w:rPr>
-          <w:rFonts w:ascii="Times" w:hAnsi="Times" w:cs="Times"/>
-          <w:sz w:val="30"/>
-          <w:szCs w:val="30"/>
-          <w:lang w:val="en-US"/>
-        </w:rPr>
-        <w:t xml:space="preserve"> for your project, which magnifies your objectives and provides additional details. You may present your detailed requirements in any way you see fit, but writing a </w:t>
+        <w:t xml:space="preserve">Your plan must also include a detailed software requirements for your project, which magnifies your objectives and provides additional details. You may present your detailed requirements in any way you see fit, but writing a </w:t>
       </w:r>
       <w:r>
         <w:rPr>
@@ -456,27 +463,37 @@
           <w:szCs w:val="30"/>
           <w:lang w:val="en-US"/>
         </w:rPr>
-        <w:t xml:space="preserve">should detail your year’s work plan, and explain target dates and amounts of times required for completions of components of the project. At this stage, a detailed plan should be given for semester 1, and a sketch for semester 2. Include a </w:t>
-      </w:r>
-      <w:proofErr w:type="spellStart"/>
-      <w:r>
-        <w:rPr>
-          <w:rFonts w:ascii="Times" w:hAnsi="Times" w:cs="Times"/>
-          <w:sz w:val="30"/>
-          <w:szCs w:val="30"/>
-          <w:lang w:val="en-US"/>
-        </w:rPr>
-        <w:t>Ghantt</w:t>
-      </w:r>
-      <w:proofErr w:type="spellEnd"/>
-      <w:r>
-        <w:rPr>
-          <w:rFonts w:ascii="Times" w:hAnsi="Times" w:cs="Times"/>
-          <w:sz w:val="30"/>
-          <w:szCs w:val="30"/>
-          <w:lang w:val="en-US"/>
-        </w:rPr>
-        <w:t xml:space="preserve"> chart. You might consider specifying “milestones”, making clear what the key goals of your project are. </w:t>
+        <w:t>should detail your year’s work plan, and explain target dates and amounts of times required for completions of components of the project. At this stage, a detailed plan should be given for semester 1, and a ske</w:t>
+      </w:r>
+      <w:r>
+        <w:rPr>
+          <w:rFonts w:ascii="Times" w:hAnsi="Times" w:cs="Times"/>
+          <w:sz w:val="30"/>
+          <w:szCs w:val="30"/>
+          <w:lang w:val="en-US"/>
+        </w:rPr>
+        <w:t>tch for semester 2. Include a G</w:t>
+      </w:r>
+      <w:bookmarkStart w:id="0" w:name="_GoBack"/>
+      <w:bookmarkEnd w:id="0"/>
+      <w:r>
+        <w:rPr>
+          <w:rFonts w:ascii="Times" w:hAnsi="Times" w:cs="Times"/>
+          <w:sz w:val="30"/>
+          <w:szCs w:val="30"/>
+          <w:lang w:val="en-US"/>
+        </w:rPr>
+        <w:t xml:space="preserve">antt chart. You might consider </w:t>
+      </w:r>
+      <w:r>
+        <w:rPr>
+          <w:rFonts w:ascii="Times" w:hAnsi="Times" w:cs="Times"/>
+          <w:sz w:val="30"/>
+          <w:szCs w:val="30"/>
+          <w:lang w:val="en-US"/>
+        </w:rPr>
+        <w:lastRenderedPageBreak/>
+        <w:t xml:space="preserve">specifying “milestones”, making clear what the key goals of your project are. </w:t>
       </w:r>
     </w:p>
     <w:p>
@@ -509,27 +526,7 @@
           <w:szCs w:val="30"/>
           <w:lang w:val="en-US"/>
         </w:rPr>
-        <w:t xml:space="preserve">This </w:t>
-      </w:r>
-      <w:proofErr w:type="spellStart"/>
-      <w:r>
-        <w:rPr>
-          <w:rFonts w:ascii="Times" w:hAnsi="Times" w:cs="Times"/>
-          <w:sz w:val="30"/>
-          <w:szCs w:val="30"/>
-          <w:lang w:val="en-US"/>
-        </w:rPr>
-        <w:t>handin</w:t>
-      </w:r>
-      <w:proofErr w:type="spellEnd"/>
-      <w:r>
-        <w:rPr>
-          <w:rFonts w:ascii="Times" w:hAnsi="Times" w:cs="Times"/>
-          <w:sz w:val="30"/>
-          <w:szCs w:val="30"/>
-          <w:lang w:val="en-US"/>
-        </w:rPr>
-        <w:t xml:space="preserve"> is due 11:59pm Thursday 20 October 2016 and should be submitted via SVN in the directory </w:t>
+        <w:t xml:space="preserve">This handin is due 11:59pm Thursday 20 October 2016 and should be submitted via SVN in the directory </w:t>
       </w:r>
       <w:r>
         <w:rPr>

</xml_diff>